<commit_message>
rename app details to fleetwise
</commit_message>
<xml_diff>
--- a/setup/dev/dev-guide/Mashed Application UI Design Specifications.docx
+++ b/setup/dev/dev-guide/Mashed Application UI Design Specifications.docx
@@ -10,7 +10,11 @@
       </w:pPr>
       <w:r>
         <w:rPr/>
-        <w:t>Asset Alert Application Details, Schema and UI Design Specifications</w:t>
+        <w:t>Fleetwise</w:t>
+      </w:r>
+      <w:r>
+        <w:rPr/>
+        <w:t xml:space="preserve"> Application Details, Schema and UI Design Specifications</w:t>
       </w:r>
     </w:p>
     <w:p>
@@ -49,7 +53,7 @@
       </w:pPr>
       <w:r>
         <w:rPr/>
-        <w:t>The primary purpose of Asset Alert is to streamline the management of physical assets across various locations and departments within an organization. By leveraging cutting-edge technology, this application aims to enhance asset visibility, improve accountability, and support strategic decision-making.</w:t>
+        <w:t>The primary purpose of Fleetwise is to streamline the management of physical assets across various locations and departments within an organization. By leveraging cutting-edge technology, this application aims to enhance asset visibility, improve accountability, and support strategic decision-making.</w:t>
       </w:r>
     </w:p>
     <w:p>
@@ -1952,9 +1956,9 @@
       </w:tblPr>
       <w:tblGrid>
         <w:gridCol w:w="1062"/>
-        <w:gridCol w:w="1914"/>
-        <w:gridCol w:w="4420"/>
-        <w:gridCol w:w="1970"/>
+        <w:gridCol w:w="1913"/>
+        <w:gridCol w:w="4422"/>
+        <w:gridCol w:w="1969"/>
       </w:tblGrid>
       <w:tr>
         <w:trPr/>
@@ -1981,7 +1985,7 @@
         </w:tc>
         <w:tc>
           <w:tcPr>
-            <w:tcW w:w="1914" w:type="dxa"/>
+            <w:tcW w:w="1913" w:type="dxa"/>
             <w:tcBorders>
               <w:top w:val="single" w:sz="2" w:space="0" w:color="000000"/>
               <w:left w:val="single" w:sz="2" w:space="0" w:color="000000"/>
@@ -2002,7 +2006,7 @@
         </w:tc>
         <w:tc>
           <w:tcPr>
-            <w:tcW w:w="4420" w:type="dxa"/>
+            <w:tcW w:w="4422" w:type="dxa"/>
             <w:tcBorders>
               <w:top w:val="single" w:sz="2" w:space="0" w:color="000000"/>
               <w:left w:val="single" w:sz="2" w:space="0" w:color="000000"/>
@@ -2023,7 +2027,7 @@
         </w:tc>
         <w:tc>
           <w:tcPr>
-            <w:tcW w:w="1970" w:type="dxa"/>
+            <w:tcW w:w="1969" w:type="dxa"/>
             <w:tcBorders>
               <w:top w:val="single" w:sz="2" w:space="0" w:color="000000"/>
               <w:left w:val="single" w:sz="2" w:space="0" w:color="000000"/>
@@ -2070,7 +2074,7 @@
         </w:tc>
         <w:tc>
           <w:tcPr>
-            <w:tcW w:w="1914" w:type="dxa"/>
+            <w:tcW w:w="1913" w:type="dxa"/>
             <w:tcBorders>
               <w:left w:val="single" w:sz="2" w:space="0" w:color="000000"/>
               <w:bottom w:val="single" w:sz="2" w:space="0" w:color="000000"/>
@@ -2090,7 +2094,7 @@
         </w:tc>
         <w:tc>
           <w:tcPr>
-            <w:tcW w:w="4420" w:type="dxa"/>
+            <w:tcW w:w="4422" w:type="dxa"/>
             <w:tcBorders>
               <w:left w:val="single" w:sz="2" w:space="0" w:color="000000"/>
               <w:bottom w:val="single" w:sz="2" w:space="0" w:color="000000"/>
@@ -2110,7 +2114,7 @@
         </w:tc>
         <w:tc>
           <w:tcPr>
-            <w:tcW w:w="1970" w:type="dxa"/>
+            <w:tcW w:w="1969" w:type="dxa"/>
             <w:tcBorders>
               <w:left w:val="single" w:sz="2" w:space="0" w:color="000000"/>
               <w:bottom w:val="single" w:sz="2" w:space="0" w:color="000000"/>
@@ -2154,7 +2158,7 @@
         </w:tc>
         <w:tc>
           <w:tcPr>
-            <w:tcW w:w="1914" w:type="dxa"/>
+            <w:tcW w:w="1913" w:type="dxa"/>
             <w:tcBorders>
               <w:left w:val="single" w:sz="2" w:space="0" w:color="000000"/>
               <w:bottom w:val="single" w:sz="2" w:space="0" w:color="000000"/>
@@ -2174,7 +2178,7 @@
         </w:tc>
         <w:tc>
           <w:tcPr>
-            <w:tcW w:w="4420" w:type="dxa"/>
+            <w:tcW w:w="4422" w:type="dxa"/>
             <w:tcBorders>
               <w:left w:val="single" w:sz="2" w:space="0" w:color="000000"/>
               <w:bottom w:val="single" w:sz="2" w:space="0" w:color="000000"/>
@@ -2194,7 +2198,7 @@
         </w:tc>
         <w:tc>
           <w:tcPr>
-            <w:tcW w:w="1970" w:type="dxa"/>
+            <w:tcW w:w="1969" w:type="dxa"/>
             <w:tcBorders>
               <w:left w:val="single" w:sz="2" w:space="0" w:color="000000"/>
               <w:bottom w:val="single" w:sz="2" w:space="0" w:color="000000"/>
@@ -2242,7 +2246,7 @@
         </w:tc>
         <w:tc>
           <w:tcPr>
-            <w:tcW w:w="1914" w:type="dxa"/>
+            <w:tcW w:w="1913" w:type="dxa"/>
             <w:tcBorders>
               <w:left w:val="single" w:sz="2" w:space="0" w:color="000000"/>
               <w:bottom w:val="single" w:sz="2" w:space="0" w:color="000000"/>
@@ -2262,7 +2266,7 @@
         </w:tc>
         <w:tc>
           <w:tcPr>
-            <w:tcW w:w="4420" w:type="dxa"/>
+            <w:tcW w:w="4422" w:type="dxa"/>
             <w:tcBorders>
               <w:left w:val="single" w:sz="2" w:space="0" w:color="000000"/>
               <w:bottom w:val="single" w:sz="2" w:space="0" w:color="000000"/>
@@ -2282,7 +2286,7 @@
         </w:tc>
         <w:tc>
           <w:tcPr>
-            <w:tcW w:w="1970" w:type="dxa"/>
+            <w:tcW w:w="1969" w:type="dxa"/>
             <w:tcBorders>
               <w:left w:val="single" w:sz="2" w:space="0" w:color="000000"/>
               <w:bottom w:val="single" w:sz="2" w:space="0" w:color="000000"/>
@@ -2328,7 +2332,7 @@
         </w:tc>
         <w:tc>
           <w:tcPr>
-            <w:tcW w:w="1914" w:type="dxa"/>
+            <w:tcW w:w="1913" w:type="dxa"/>
             <w:tcBorders>
               <w:left w:val="single" w:sz="2" w:space="0" w:color="000000"/>
               <w:bottom w:val="single" w:sz="2" w:space="0" w:color="000000"/>
@@ -2348,7 +2352,7 @@
         </w:tc>
         <w:tc>
           <w:tcPr>
-            <w:tcW w:w="4420" w:type="dxa"/>
+            <w:tcW w:w="4422" w:type="dxa"/>
             <w:tcBorders>
               <w:left w:val="single" w:sz="2" w:space="0" w:color="000000"/>
               <w:bottom w:val="single" w:sz="2" w:space="0" w:color="000000"/>
@@ -2368,7 +2372,7 @@
         </w:tc>
         <w:tc>
           <w:tcPr>
-            <w:tcW w:w="1970" w:type="dxa"/>
+            <w:tcW w:w="1969" w:type="dxa"/>
             <w:tcBorders>
               <w:left w:val="single" w:sz="2" w:space="0" w:color="000000"/>
               <w:bottom w:val="single" w:sz="2" w:space="0" w:color="000000"/>
@@ -2414,7 +2418,7 @@
         </w:tc>
         <w:tc>
           <w:tcPr>
-            <w:tcW w:w="1914" w:type="dxa"/>
+            <w:tcW w:w="1913" w:type="dxa"/>
             <w:tcBorders>
               <w:left w:val="single" w:sz="2" w:space="0" w:color="000000"/>
               <w:bottom w:val="single" w:sz="2" w:space="0" w:color="000000"/>
@@ -2434,7 +2438,7 @@
         </w:tc>
         <w:tc>
           <w:tcPr>
-            <w:tcW w:w="4420" w:type="dxa"/>
+            <w:tcW w:w="4422" w:type="dxa"/>
             <w:tcBorders>
               <w:left w:val="single" w:sz="2" w:space="0" w:color="000000"/>
               <w:bottom w:val="single" w:sz="2" w:space="0" w:color="000000"/>
@@ -2454,7 +2458,7 @@
         </w:tc>
         <w:tc>
           <w:tcPr>
-            <w:tcW w:w="1970" w:type="dxa"/>
+            <w:tcW w:w="1969" w:type="dxa"/>
             <w:tcBorders>
               <w:left w:val="single" w:sz="2" w:space="0" w:color="000000"/>
               <w:bottom w:val="single" w:sz="2" w:space="0" w:color="000000"/>
@@ -2500,7 +2504,7 @@
         </w:tc>
         <w:tc>
           <w:tcPr>
-            <w:tcW w:w="1914" w:type="dxa"/>
+            <w:tcW w:w="1913" w:type="dxa"/>
             <w:tcBorders>
               <w:left w:val="single" w:sz="2" w:space="0" w:color="000000"/>
               <w:bottom w:val="single" w:sz="2" w:space="0" w:color="000000"/>
@@ -2520,7 +2524,7 @@
         </w:tc>
         <w:tc>
           <w:tcPr>
-            <w:tcW w:w="4420" w:type="dxa"/>
+            <w:tcW w:w="4422" w:type="dxa"/>
             <w:tcBorders>
               <w:left w:val="single" w:sz="2" w:space="0" w:color="000000"/>
               <w:bottom w:val="single" w:sz="2" w:space="0" w:color="000000"/>
@@ -2540,7 +2544,7 @@
         </w:tc>
         <w:tc>
           <w:tcPr>
-            <w:tcW w:w="1970" w:type="dxa"/>
+            <w:tcW w:w="1969" w:type="dxa"/>
             <w:tcBorders>
               <w:left w:val="single" w:sz="2" w:space="0" w:color="000000"/>
               <w:bottom w:val="single" w:sz="2" w:space="0" w:color="000000"/>
@@ -2588,7 +2592,7 @@
         </w:tc>
         <w:tc>
           <w:tcPr>
-            <w:tcW w:w="1914" w:type="dxa"/>
+            <w:tcW w:w="1913" w:type="dxa"/>
             <w:tcBorders>
               <w:left w:val="single" w:sz="2" w:space="0" w:color="000000"/>
               <w:bottom w:val="single" w:sz="2" w:space="0" w:color="000000"/>
@@ -2608,7 +2612,7 @@
         </w:tc>
         <w:tc>
           <w:tcPr>
-            <w:tcW w:w="4420" w:type="dxa"/>
+            <w:tcW w:w="4422" w:type="dxa"/>
             <w:tcBorders>
               <w:left w:val="single" w:sz="2" w:space="0" w:color="000000"/>
               <w:bottom w:val="single" w:sz="2" w:space="0" w:color="000000"/>
@@ -2628,7 +2632,7 @@
         </w:tc>
         <w:tc>
           <w:tcPr>
-            <w:tcW w:w="1970" w:type="dxa"/>
+            <w:tcW w:w="1969" w:type="dxa"/>
             <w:tcBorders>
               <w:left w:val="single" w:sz="2" w:space="0" w:color="000000"/>
               <w:bottom w:val="single" w:sz="2" w:space="0" w:color="000000"/>
@@ -2683,8 +2687,8 @@
         <w:tblLook w:firstRow="1" w:noVBand="1" w:lastRow="0" w:firstColumn="1" w:lastColumn="0" w:noHBand="0" w:val="04a0"/>
       </w:tblPr>
       <w:tblGrid>
-        <w:gridCol w:w="1107"/>
-        <w:gridCol w:w="1916"/>
+        <w:gridCol w:w="1106"/>
+        <w:gridCol w:w="1917"/>
         <w:gridCol w:w="4418"/>
         <w:gridCol w:w="1971"/>
       </w:tblGrid>
@@ -2692,7 +2696,7 @@
         <w:trPr/>
         <w:tc>
           <w:tcPr>
-            <w:tcW w:w="1107" w:type="dxa"/>
+            <w:tcW w:w="1106" w:type="dxa"/>
             <w:tcBorders>
               <w:top w:val="single" w:sz="2" w:space="0" w:color="000000"/>
               <w:left w:val="single" w:sz="2" w:space="0" w:color="000000"/>
@@ -2713,7 +2717,7 @@
         </w:tc>
         <w:tc>
           <w:tcPr>
-            <w:tcW w:w="1916" w:type="dxa"/>
+            <w:tcW w:w="1917" w:type="dxa"/>
             <w:tcBorders>
               <w:top w:val="single" w:sz="2" w:space="0" w:color="000000"/>
               <w:left w:val="single" w:sz="2" w:space="0" w:color="000000"/>
@@ -2782,7 +2786,7 @@
         </w:trPr>
         <w:tc>
           <w:tcPr>
-            <w:tcW w:w="1107" w:type="dxa"/>
+            <w:tcW w:w="1106" w:type="dxa"/>
             <w:tcBorders>
               <w:left w:val="single" w:sz="2" w:space="0" w:color="000000"/>
               <w:bottom w:val="single" w:sz="2" w:space="0" w:color="000000"/>
@@ -2802,7 +2806,7 @@
         </w:tc>
         <w:tc>
           <w:tcPr>
-            <w:tcW w:w="1916" w:type="dxa"/>
+            <w:tcW w:w="1917" w:type="dxa"/>
             <w:tcBorders>
               <w:left w:val="single" w:sz="2" w:space="0" w:color="000000"/>
               <w:bottom w:val="single" w:sz="2" w:space="0" w:color="000000"/>
@@ -2866,7 +2870,7 @@
         <w:trPr/>
         <w:tc>
           <w:tcPr>
-            <w:tcW w:w="1107" w:type="dxa"/>
+            <w:tcW w:w="1106" w:type="dxa"/>
             <w:tcBorders>
               <w:left w:val="single" w:sz="2" w:space="0" w:color="000000"/>
               <w:bottom w:val="single" w:sz="2" w:space="0" w:color="000000"/>
@@ -2886,7 +2890,7 @@
         </w:tc>
         <w:tc>
           <w:tcPr>
-            <w:tcW w:w="1916" w:type="dxa"/>
+            <w:tcW w:w="1917" w:type="dxa"/>
             <w:tcBorders>
               <w:left w:val="single" w:sz="2" w:space="0" w:color="000000"/>
               <w:bottom w:val="single" w:sz="2" w:space="0" w:color="000000"/>
@@ -2950,7 +2954,7 @@
         <w:trPr/>
         <w:tc>
           <w:tcPr>
-            <w:tcW w:w="1107" w:type="dxa"/>
+            <w:tcW w:w="1106" w:type="dxa"/>
             <w:tcBorders>
               <w:left w:val="single" w:sz="2" w:space="0" w:color="000000"/>
               <w:bottom w:val="single" w:sz="2" w:space="0" w:color="000000"/>
@@ -2974,7 +2978,7 @@
         </w:tc>
         <w:tc>
           <w:tcPr>
-            <w:tcW w:w="1916" w:type="dxa"/>
+            <w:tcW w:w="1917" w:type="dxa"/>
             <w:tcBorders>
               <w:left w:val="single" w:sz="2" w:space="0" w:color="000000"/>
               <w:bottom w:val="single" w:sz="2" w:space="0" w:color="000000"/>
@@ -3975,8 +3979,8 @@
         <w:tblLook w:firstRow="1" w:noVBand="1" w:lastRow="0" w:firstColumn="1" w:lastColumn="0" w:noHBand="0" w:val="04a0"/>
       </w:tblPr>
       <w:tblGrid>
-        <w:gridCol w:w="1107"/>
-        <w:gridCol w:w="1916"/>
+        <w:gridCol w:w="1106"/>
+        <w:gridCol w:w="1917"/>
         <w:gridCol w:w="4418"/>
         <w:gridCol w:w="1971"/>
       </w:tblGrid>
@@ -3984,7 +3988,7 @@
         <w:trPr/>
         <w:tc>
           <w:tcPr>
-            <w:tcW w:w="1107" w:type="dxa"/>
+            <w:tcW w:w="1106" w:type="dxa"/>
             <w:tcBorders>
               <w:top w:val="single" w:sz="2" w:space="0" w:color="000000"/>
               <w:left w:val="single" w:sz="2" w:space="0" w:color="000000"/>
@@ -4005,7 +4009,7 @@
         </w:tc>
         <w:tc>
           <w:tcPr>
-            <w:tcW w:w="1916" w:type="dxa"/>
+            <w:tcW w:w="1917" w:type="dxa"/>
             <w:tcBorders>
               <w:top w:val="single" w:sz="2" w:space="0" w:color="000000"/>
               <w:left w:val="single" w:sz="2" w:space="0" w:color="000000"/>
@@ -4074,7 +4078,7 @@
         </w:trPr>
         <w:tc>
           <w:tcPr>
-            <w:tcW w:w="1107" w:type="dxa"/>
+            <w:tcW w:w="1106" w:type="dxa"/>
             <w:tcBorders>
               <w:left w:val="single" w:sz="2" w:space="0" w:color="000000"/>
               <w:bottom w:val="single" w:sz="2" w:space="0" w:color="000000"/>
@@ -4094,7 +4098,7 @@
         </w:tc>
         <w:tc>
           <w:tcPr>
-            <w:tcW w:w="1916" w:type="dxa"/>
+            <w:tcW w:w="1917" w:type="dxa"/>
             <w:tcBorders>
               <w:left w:val="single" w:sz="2" w:space="0" w:color="000000"/>
               <w:bottom w:val="single" w:sz="2" w:space="0" w:color="000000"/>
@@ -4158,7 +4162,7 @@
         <w:trPr/>
         <w:tc>
           <w:tcPr>
-            <w:tcW w:w="1107" w:type="dxa"/>
+            <w:tcW w:w="1106" w:type="dxa"/>
             <w:tcBorders>
               <w:left w:val="single" w:sz="2" w:space="0" w:color="000000"/>
               <w:bottom w:val="single" w:sz="2" w:space="0" w:color="000000"/>
@@ -4178,7 +4182,7 @@
         </w:tc>
         <w:tc>
           <w:tcPr>
-            <w:tcW w:w="1916" w:type="dxa"/>
+            <w:tcW w:w="1917" w:type="dxa"/>
             <w:tcBorders>
               <w:left w:val="single" w:sz="2" w:space="0" w:color="000000"/>
               <w:bottom w:val="single" w:sz="2" w:space="0" w:color="000000"/>
@@ -4242,7 +4246,7 @@
         <w:trPr/>
         <w:tc>
           <w:tcPr>
-            <w:tcW w:w="1107" w:type="dxa"/>
+            <w:tcW w:w="1106" w:type="dxa"/>
             <w:tcBorders>
               <w:left w:val="single" w:sz="2" w:space="0" w:color="000000"/>
               <w:bottom w:val="single" w:sz="2" w:space="0" w:color="000000"/>
@@ -4266,7 +4270,7 @@
         </w:tc>
         <w:tc>
           <w:tcPr>
-            <w:tcW w:w="1916" w:type="dxa"/>
+            <w:tcW w:w="1917" w:type="dxa"/>
             <w:tcBorders>
               <w:left w:val="single" w:sz="2" w:space="0" w:color="000000"/>
               <w:bottom w:val="single" w:sz="2" w:space="0" w:color="000000"/>
@@ -4361,8 +4365,8 @@
         <w:tblLook w:firstRow="1" w:noVBand="1" w:lastRow="0" w:firstColumn="1" w:lastColumn="0" w:noHBand="0" w:val="04a0"/>
       </w:tblPr>
       <w:tblGrid>
-        <w:gridCol w:w="1107"/>
-        <w:gridCol w:w="1916"/>
+        <w:gridCol w:w="1106"/>
+        <w:gridCol w:w="1917"/>
         <w:gridCol w:w="4418"/>
         <w:gridCol w:w="1971"/>
       </w:tblGrid>
@@ -4370,7 +4374,7 @@
         <w:trPr/>
         <w:tc>
           <w:tcPr>
-            <w:tcW w:w="1107" w:type="dxa"/>
+            <w:tcW w:w="1106" w:type="dxa"/>
             <w:tcBorders>
               <w:top w:val="single" w:sz="2" w:space="0" w:color="000000"/>
               <w:left w:val="single" w:sz="2" w:space="0" w:color="000000"/>
@@ -4391,7 +4395,7 @@
         </w:tc>
         <w:tc>
           <w:tcPr>
-            <w:tcW w:w="1916" w:type="dxa"/>
+            <w:tcW w:w="1917" w:type="dxa"/>
             <w:tcBorders>
               <w:top w:val="single" w:sz="2" w:space="0" w:color="000000"/>
               <w:left w:val="single" w:sz="2" w:space="0" w:color="000000"/>
@@ -4460,7 +4464,7 @@
         </w:trPr>
         <w:tc>
           <w:tcPr>
-            <w:tcW w:w="1107" w:type="dxa"/>
+            <w:tcW w:w="1106" w:type="dxa"/>
             <w:tcBorders>
               <w:left w:val="single" w:sz="2" w:space="0" w:color="000000"/>
               <w:bottom w:val="single" w:sz="2" w:space="0" w:color="000000"/>
@@ -4480,7 +4484,7 @@
         </w:tc>
         <w:tc>
           <w:tcPr>
-            <w:tcW w:w="1916" w:type="dxa"/>
+            <w:tcW w:w="1917" w:type="dxa"/>
             <w:tcBorders>
               <w:left w:val="single" w:sz="2" w:space="0" w:color="000000"/>
               <w:bottom w:val="single" w:sz="2" w:space="0" w:color="000000"/>
@@ -4544,7 +4548,7 @@
         <w:trPr/>
         <w:tc>
           <w:tcPr>
-            <w:tcW w:w="1107" w:type="dxa"/>
+            <w:tcW w:w="1106" w:type="dxa"/>
             <w:tcBorders>
               <w:left w:val="single" w:sz="2" w:space="0" w:color="000000"/>
               <w:bottom w:val="single" w:sz="2" w:space="0" w:color="000000"/>
@@ -4564,7 +4568,7 @@
         </w:tc>
         <w:tc>
           <w:tcPr>
-            <w:tcW w:w="1916" w:type="dxa"/>
+            <w:tcW w:w="1917" w:type="dxa"/>
             <w:tcBorders>
               <w:left w:val="single" w:sz="2" w:space="0" w:color="000000"/>
               <w:bottom w:val="single" w:sz="2" w:space="0" w:color="000000"/>
@@ -4628,7 +4632,7 @@
         <w:trPr/>
         <w:tc>
           <w:tcPr>
-            <w:tcW w:w="1107" w:type="dxa"/>
+            <w:tcW w:w="1106" w:type="dxa"/>
             <w:tcBorders>
               <w:left w:val="single" w:sz="2" w:space="0" w:color="000000"/>
               <w:bottom w:val="single" w:sz="2" w:space="0" w:color="000000"/>
@@ -4652,7 +4656,7 @@
         </w:tc>
         <w:tc>
           <w:tcPr>
-            <w:tcW w:w="1916" w:type="dxa"/>
+            <w:tcW w:w="1917" w:type="dxa"/>
             <w:tcBorders>
               <w:left w:val="single" w:sz="2" w:space="0" w:color="000000"/>
               <w:bottom w:val="single" w:sz="2" w:space="0" w:color="000000"/>
@@ -4716,7 +4720,7 @@
         <w:trPr/>
         <w:tc>
           <w:tcPr>
-            <w:tcW w:w="1107" w:type="dxa"/>
+            <w:tcW w:w="1106" w:type="dxa"/>
             <w:tcBorders>
               <w:left w:val="single" w:sz="2" w:space="0" w:color="000000"/>
               <w:bottom w:val="single" w:sz="2" w:space="0" w:color="000000"/>
@@ -4740,7 +4744,7 @@
         </w:tc>
         <w:tc>
           <w:tcPr>
-            <w:tcW w:w="1916" w:type="dxa"/>
+            <w:tcW w:w="1917" w:type="dxa"/>
             <w:tcBorders>
               <w:left w:val="single" w:sz="2" w:space="0" w:color="000000"/>
               <w:bottom w:val="single" w:sz="2" w:space="0" w:color="000000"/>
@@ -5072,11 +5076,7 @@
             </w:pPr>
             <w:r>
               <w:rPr/>
-              <w:t>Title</w:t>
-            </w:r>
-            <w:r>
-              <w:rPr/>
-              <w:t xml:space="preserve"> of the selected note</w:t>
+              <w:t>Title of the selected note</w:t>
             </w:r>
           </w:p>
         </w:tc>
@@ -7662,11 +7662,7 @@
       </w:pPr>
       <w:r>
         <w:rPr/>
-        <w:t>Status</w:t>
-      </w:r>
-      <w:r>
-        <w:rPr/>
-        <w:t>*</w:t>
+        <w:t>Status*</w:t>
       </w:r>
     </w:p>
     <w:p>
@@ -7846,11 +7842,7 @@
             </w:pPr>
             <w:r>
               <w:rPr/>
-              <w:t xml:space="preserve">The id </w:t>
-            </w:r>
-            <w:r>
-              <w:rPr/>
-              <w:t>of the status</w:t>
+              <w:t>The id of the status</w:t>
             </w:r>
           </w:p>
         </w:tc>
@@ -8020,11 +8012,7 @@
             </w:pPr>
             <w:r>
               <w:rPr/>
-              <w:t xml:space="preserve">Brief description of the selected </w:t>
-            </w:r>
-            <w:r>
-              <w:rPr/>
-              <w:t>status</w:t>
+              <w:t>Brief description of the selected status</w:t>
             </w:r>
           </w:p>
         </w:tc>
@@ -8110,11 +8098,7 @@
             </w:pPr>
             <w:r>
               <w:rPr/>
-              <w:t xml:space="preserve">The color code for the selected </w:t>
-            </w:r>
-            <w:r>
-              <w:rPr/>
-              <w:t>status</w:t>
+              <w:t>The color code for the selected status</w:t>
             </w:r>
           </w:p>
         </w:tc>
@@ -8352,7 +8336,7 @@
           <w:b/>
           <w:bCs/>
         </w:rPr>
-        <w:t>Asset Alert</w:t>
+        <w:t>Fleetwise</w:t>
       </w:r>
     </w:p>
     <w:p>

</xml_diff>

<commit_message>
rename package to correct label and identifer (#333)
* rename package to correct label and identifer

* rename app details to fleetwise
</commit_message>
<xml_diff>
--- a/setup/dev/dev-guide/Mashed Application UI Design Specifications.docx
+++ b/setup/dev/dev-guide/Mashed Application UI Design Specifications.docx
@@ -10,7 +10,11 @@
       </w:pPr>
       <w:r>
         <w:rPr/>
-        <w:t>Asset Alert Application Details, Schema and UI Design Specifications</w:t>
+        <w:t>Fleetwise</w:t>
+      </w:r>
+      <w:r>
+        <w:rPr/>
+        <w:t xml:space="preserve"> Application Details, Schema and UI Design Specifications</w:t>
       </w:r>
     </w:p>
     <w:p>
@@ -49,7 +53,7 @@
       </w:pPr>
       <w:r>
         <w:rPr/>
-        <w:t>The primary purpose of Asset Alert is to streamline the management of physical assets across various locations and departments within an organization. By leveraging cutting-edge technology, this application aims to enhance asset visibility, improve accountability, and support strategic decision-making.</w:t>
+        <w:t>The primary purpose of Fleetwise is to streamline the management of physical assets across various locations and departments within an organization. By leveraging cutting-edge technology, this application aims to enhance asset visibility, improve accountability, and support strategic decision-making.</w:t>
       </w:r>
     </w:p>
     <w:p>
@@ -1952,9 +1956,9 @@
       </w:tblPr>
       <w:tblGrid>
         <w:gridCol w:w="1062"/>
-        <w:gridCol w:w="1914"/>
-        <w:gridCol w:w="4420"/>
-        <w:gridCol w:w="1970"/>
+        <w:gridCol w:w="1913"/>
+        <w:gridCol w:w="4422"/>
+        <w:gridCol w:w="1969"/>
       </w:tblGrid>
       <w:tr>
         <w:trPr/>
@@ -1981,7 +1985,7 @@
         </w:tc>
         <w:tc>
           <w:tcPr>
-            <w:tcW w:w="1914" w:type="dxa"/>
+            <w:tcW w:w="1913" w:type="dxa"/>
             <w:tcBorders>
               <w:top w:val="single" w:sz="2" w:space="0" w:color="000000"/>
               <w:left w:val="single" w:sz="2" w:space="0" w:color="000000"/>
@@ -2002,7 +2006,7 @@
         </w:tc>
         <w:tc>
           <w:tcPr>
-            <w:tcW w:w="4420" w:type="dxa"/>
+            <w:tcW w:w="4422" w:type="dxa"/>
             <w:tcBorders>
               <w:top w:val="single" w:sz="2" w:space="0" w:color="000000"/>
               <w:left w:val="single" w:sz="2" w:space="0" w:color="000000"/>
@@ -2023,7 +2027,7 @@
         </w:tc>
         <w:tc>
           <w:tcPr>
-            <w:tcW w:w="1970" w:type="dxa"/>
+            <w:tcW w:w="1969" w:type="dxa"/>
             <w:tcBorders>
               <w:top w:val="single" w:sz="2" w:space="0" w:color="000000"/>
               <w:left w:val="single" w:sz="2" w:space="0" w:color="000000"/>
@@ -2070,7 +2074,7 @@
         </w:tc>
         <w:tc>
           <w:tcPr>
-            <w:tcW w:w="1914" w:type="dxa"/>
+            <w:tcW w:w="1913" w:type="dxa"/>
             <w:tcBorders>
               <w:left w:val="single" w:sz="2" w:space="0" w:color="000000"/>
               <w:bottom w:val="single" w:sz="2" w:space="0" w:color="000000"/>
@@ -2090,7 +2094,7 @@
         </w:tc>
         <w:tc>
           <w:tcPr>
-            <w:tcW w:w="4420" w:type="dxa"/>
+            <w:tcW w:w="4422" w:type="dxa"/>
             <w:tcBorders>
               <w:left w:val="single" w:sz="2" w:space="0" w:color="000000"/>
               <w:bottom w:val="single" w:sz="2" w:space="0" w:color="000000"/>
@@ -2110,7 +2114,7 @@
         </w:tc>
         <w:tc>
           <w:tcPr>
-            <w:tcW w:w="1970" w:type="dxa"/>
+            <w:tcW w:w="1969" w:type="dxa"/>
             <w:tcBorders>
               <w:left w:val="single" w:sz="2" w:space="0" w:color="000000"/>
               <w:bottom w:val="single" w:sz="2" w:space="0" w:color="000000"/>
@@ -2154,7 +2158,7 @@
         </w:tc>
         <w:tc>
           <w:tcPr>
-            <w:tcW w:w="1914" w:type="dxa"/>
+            <w:tcW w:w="1913" w:type="dxa"/>
             <w:tcBorders>
               <w:left w:val="single" w:sz="2" w:space="0" w:color="000000"/>
               <w:bottom w:val="single" w:sz="2" w:space="0" w:color="000000"/>
@@ -2174,7 +2178,7 @@
         </w:tc>
         <w:tc>
           <w:tcPr>
-            <w:tcW w:w="4420" w:type="dxa"/>
+            <w:tcW w:w="4422" w:type="dxa"/>
             <w:tcBorders>
               <w:left w:val="single" w:sz="2" w:space="0" w:color="000000"/>
               <w:bottom w:val="single" w:sz="2" w:space="0" w:color="000000"/>
@@ -2194,7 +2198,7 @@
         </w:tc>
         <w:tc>
           <w:tcPr>
-            <w:tcW w:w="1970" w:type="dxa"/>
+            <w:tcW w:w="1969" w:type="dxa"/>
             <w:tcBorders>
               <w:left w:val="single" w:sz="2" w:space="0" w:color="000000"/>
               <w:bottom w:val="single" w:sz="2" w:space="0" w:color="000000"/>
@@ -2242,7 +2246,7 @@
         </w:tc>
         <w:tc>
           <w:tcPr>
-            <w:tcW w:w="1914" w:type="dxa"/>
+            <w:tcW w:w="1913" w:type="dxa"/>
             <w:tcBorders>
               <w:left w:val="single" w:sz="2" w:space="0" w:color="000000"/>
               <w:bottom w:val="single" w:sz="2" w:space="0" w:color="000000"/>
@@ -2262,7 +2266,7 @@
         </w:tc>
         <w:tc>
           <w:tcPr>
-            <w:tcW w:w="4420" w:type="dxa"/>
+            <w:tcW w:w="4422" w:type="dxa"/>
             <w:tcBorders>
               <w:left w:val="single" w:sz="2" w:space="0" w:color="000000"/>
               <w:bottom w:val="single" w:sz="2" w:space="0" w:color="000000"/>
@@ -2282,7 +2286,7 @@
         </w:tc>
         <w:tc>
           <w:tcPr>
-            <w:tcW w:w="1970" w:type="dxa"/>
+            <w:tcW w:w="1969" w:type="dxa"/>
             <w:tcBorders>
               <w:left w:val="single" w:sz="2" w:space="0" w:color="000000"/>
               <w:bottom w:val="single" w:sz="2" w:space="0" w:color="000000"/>
@@ -2328,7 +2332,7 @@
         </w:tc>
         <w:tc>
           <w:tcPr>
-            <w:tcW w:w="1914" w:type="dxa"/>
+            <w:tcW w:w="1913" w:type="dxa"/>
             <w:tcBorders>
               <w:left w:val="single" w:sz="2" w:space="0" w:color="000000"/>
               <w:bottom w:val="single" w:sz="2" w:space="0" w:color="000000"/>
@@ -2348,7 +2352,7 @@
         </w:tc>
         <w:tc>
           <w:tcPr>
-            <w:tcW w:w="4420" w:type="dxa"/>
+            <w:tcW w:w="4422" w:type="dxa"/>
             <w:tcBorders>
               <w:left w:val="single" w:sz="2" w:space="0" w:color="000000"/>
               <w:bottom w:val="single" w:sz="2" w:space="0" w:color="000000"/>
@@ -2368,7 +2372,7 @@
         </w:tc>
         <w:tc>
           <w:tcPr>
-            <w:tcW w:w="1970" w:type="dxa"/>
+            <w:tcW w:w="1969" w:type="dxa"/>
             <w:tcBorders>
               <w:left w:val="single" w:sz="2" w:space="0" w:color="000000"/>
               <w:bottom w:val="single" w:sz="2" w:space="0" w:color="000000"/>
@@ -2414,7 +2418,7 @@
         </w:tc>
         <w:tc>
           <w:tcPr>
-            <w:tcW w:w="1914" w:type="dxa"/>
+            <w:tcW w:w="1913" w:type="dxa"/>
             <w:tcBorders>
               <w:left w:val="single" w:sz="2" w:space="0" w:color="000000"/>
               <w:bottom w:val="single" w:sz="2" w:space="0" w:color="000000"/>
@@ -2434,7 +2438,7 @@
         </w:tc>
         <w:tc>
           <w:tcPr>
-            <w:tcW w:w="4420" w:type="dxa"/>
+            <w:tcW w:w="4422" w:type="dxa"/>
             <w:tcBorders>
               <w:left w:val="single" w:sz="2" w:space="0" w:color="000000"/>
               <w:bottom w:val="single" w:sz="2" w:space="0" w:color="000000"/>
@@ -2454,7 +2458,7 @@
         </w:tc>
         <w:tc>
           <w:tcPr>
-            <w:tcW w:w="1970" w:type="dxa"/>
+            <w:tcW w:w="1969" w:type="dxa"/>
             <w:tcBorders>
               <w:left w:val="single" w:sz="2" w:space="0" w:color="000000"/>
               <w:bottom w:val="single" w:sz="2" w:space="0" w:color="000000"/>
@@ -2500,7 +2504,7 @@
         </w:tc>
         <w:tc>
           <w:tcPr>
-            <w:tcW w:w="1914" w:type="dxa"/>
+            <w:tcW w:w="1913" w:type="dxa"/>
             <w:tcBorders>
               <w:left w:val="single" w:sz="2" w:space="0" w:color="000000"/>
               <w:bottom w:val="single" w:sz="2" w:space="0" w:color="000000"/>
@@ -2520,7 +2524,7 @@
         </w:tc>
         <w:tc>
           <w:tcPr>
-            <w:tcW w:w="4420" w:type="dxa"/>
+            <w:tcW w:w="4422" w:type="dxa"/>
             <w:tcBorders>
               <w:left w:val="single" w:sz="2" w:space="0" w:color="000000"/>
               <w:bottom w:val="single" w:sz="2" w:space="0" w:color="000000"/>
@@ -2540,7 +2544,7 @@
         </w:tc>
         <w:tc>
           <w:tcPr>
-            <w:tcW w:w="1970" w:type="dxa"/>
+            <w:tcW w:w="1969" w:type="dxa"/>
             <w:tcBorders>
               <w:left w:val="single" w:sz="2" w:space="0" w:color="000000"/>
               <w:bottom w:val="single" w:sz="2" w:space="0" w:color="000000"/>
@@ -2588,7 +2592,7 @@
         </w:tc>
         <w:tc>
           <w:tcPr>
-            <w:tcW w:w="1914" w:type="dxa"/>
+            <w:tcW w:w="1913" w:type="dxa"/>
             <w:tcBorders>
               <w:left w:val="single" w:sz="2" w:space="0" w:color="000000"/>
               <w:bottom w:val="single" w:sz="2" w:space="0" w:color="000000"/>
@@ -2608,7 +2612,7 @@
         </w:tc>
         <w:tc>
           <w:tcPr>
-            <w:tcW w:w="4420" w:type="dxa"/>
+            <w:tcW w:w="4422" w:type="dxa"/>
             <w:tcBorders>
               <w:left w:val="single" w:sz="2" w:space="0" w:color="000000"/>
               <w:bottom w:val="single" w:sz="2" w:space="0" w:color="000000"/>
@@ -2628,7 +2632,7 @@
         </w:tc>
         <w:tc>
           <w:tcPr>
-            <w:tcW w:w="1970" w:type="dxa"/>
+            <w:tcW w:w="1969" w:type="dxa"/>
             <w:tcBorders>
               <w:left w:val="single" w:sz="2" w:space="0" w:color="000000"/>
               <w:bottom w:val="single" w:sz="2" w:space="0" w:color="000000"/>
@@ -2683,8 +2687,8 @@
         <w:tblLook w:firstRow="1" w:noVBand="1" w:lastRow="0" w:firstColumn="1" w:lastColumn="0" w:noHBand="0" w:val="04a0"/>
       </w:tblPr>
       <w:tblGrid>
-        <w:gridCol w:w="1107"/>
-        <w:gridCol w:w="1916"/>
+        <w:gridCol w:w="1106"/>
+        <w:gridCol w:w="1917"/>
         <w:gridCol w:w="4418"/>
         <w:gridCol w:w="1971"/>
       </w:tblGrid>
@@ -2692,7 +2696,7 @@
         <w:trPr/>
         <w:tc>
           <w:tcPr>
-            <w:tcW w:w="1107" w:type="dxa"/>
+            <w:tcW w:w="1106" w:type="dxa"/>
             <w:tcBorders>
               <w:top w:val="single" w:sz="2" w:space="0" w:color="000000"/>
               <w:left w:val="single" w:sz="2" w:space="0" w:color="000000"/>
@@ -2713,7 +2717,7 @@
         </w:tc>
         <w:tc>
           <w:tcPr>
-            <w:tcW w:w="1916" w:type="dxa"/>
+            <w:tcW w:w="1917" w:type="dxa"/>
             <w:tcBorders>
               <w:top w:val="single" w:sz="2" w:space="0" w:color="000000"/>
               <w:left w:val="single" w:sz="2" w:space="0" w:color="000000"/>
@@ -2782,7 +2786,7 @@
         </w:trPr>
         <w:tc>
           <w:tcPr>
-            <w:tcW w:w="1107" w:type="dxa"/>
+            <w:tcW w:w="1106" w:type="dxa"/>
             <w:tcBorders>
               <w:left w:val="single" w:sz="2" w:space="0" w:color="000000"/>
               <w:bottom w:val="single" w:sz="2" w:space="0" w:color="000000"/>
@@ -2802,7 +2806,7 @@
         </w:tc>
         <w:tc>
           <w:tcPr>
-            <w:tcW w:w="1916" w:type="dxa"/>
+            <w:tcW w:w="1917" w:type="dxa"/>
             <w:tcBorders>
               <w:left w:val="single" w:sz="2" w:space="0" w:color="000000"/>
               <w:bottom w:val="single" w:sz="2" w:space="0" w:color="000000"/>
@@ -2866,7 +2870,7 @@
         <w:trPr/>
         <w:tc>
           <w:tcPr>
-            <w:tcW w:w="1107" w:type="dxa"/>
+            <w:tcW w:w="1106" w:type="dxa"/>
             <w:tcBorders>
               <w:left w:val="single" w:sz="2" w:space="0" w:color="000000"/>
               <w:bottom w:val="single" w:sz="2" w:space="0" w:color="000000"/>
@@ -2886,7 +2890,7 @@
         </w:tc>
         <w:tc>
           <w:tcPr>
-            <w:tcW w:w="1916" w:type="dxa"/>
+            <w:tcW w:w="1917" w:type="dxa"/>
             <w:tcBorders>
               <w:left w:val="single" w:sz="2" w:space="0" w:color="000000"/>
               <w:bottom w:val="single" w:sz="2" w:space="0" w:color="000000"/>
@@ -2950,7 +2954,7 @@
         <w:trPr/>
         <w:tc>
           <w:tcPr>
-            <w:tcW w:w="1107" w:type="dxa"/>
+            <w:tcW w:w="1106" w:type="dxa"/>
             <w:tcBorders>
               <w:left w:val="single" w:sz="2" w:space="0" w:color="000000"/>
               <w:bottom w:val="single" w:sz="2" w:space="0" w:color="000000"/>
@@ -2974,7 +2978,7 @@
         </w:tc>
         <w:tc>
           <w:tcPr>
-            <w:tcW w:w="1916" w:type="dxa"/>
+            <w:tcW w:w="1917" w:type="dxa"/>
             <w:tcBorders>
               <w:left w:val="single" w:sz="2" w:space="0" w:color="000000"/>
               <w:bottom w:val="single" w:sz="2" w:space="0" w:color="000000"/>
@@ -3975,8 +3979,8 @@
         <w:tblLook w:firstRow="1" w:noVBand="1" w:lastRow="0" w:firstColumn="1" w:lastColumn="0" w:noHBand="0" w:val="04a0"/>
       </w:tblPr>
       <w:tblGrid>
-        <w:gridCol w:w="1107"/>
-        <w:gridCol w:w="1916"/>
+        <w:gridCol w:w="1106"/>
+        <w:gridCol w:w="1917"/>
         <w:gridCol w:w="4418"/>
         <w:gridCol w:w="1971"/>
       </w:tblGrid>
@@ -3984,7 +3988,7 @@
         <w:trPr/>
         <w:tc>
           <w:tcPr>
-            <w:tcW w:w="1107" w:type="dxa"/>
+            <w:tcW w:w="1106" w:type="dxa"/>
             <w:tcBorders>
               <w:top w:val="single" w:sz="2" w:space="0" w:color="000000"/>
               <w:left w:val="single" w:sz="2" w:space="0" w:color="000000"/>
@@ -4005,7 +4009,7 @@
         </w:tc>
         <w:tc>
           <w:tcPr>
-            <w:tcW w:w="1916" w:type="dxa"/>
+            <w:tcW w:w="1917" w:type="dxa"/>
             <w:tcBorders>
               <w:top w:val="single" w:sz="2" w:space="0" w:color="000000"/>
               <w:left w:val="single" w:sz="2" w:space="0" w:color="000000"/>
@@ -4074,7 +4078,7 @@
         </w:trPr>
         <w:tc>
           <w:tcPr>
-            <w:tcW w:w="1107" w:type="dxa"/>
+            <w:tcW w:w="1106" w:type="dxa"/>
             <w:tcBorders>
               <w:left w:val="single" w:sz="2" w:space="0" w:color="000000"/>
               <w:bottom w:val="single" w:sz="2" w:space="0" w:color="000000"/>
@@ -4094,7 +4098,7 @@
         </w:tc>
         <w:tc>
           <w:tcPr>
-            <w:tcW w:w="1916" w:type="dxa"/>
+            <w:tcW w:w="1917" w:type="dxa"/>
             <w:tcBorders>
               <w:left w:val="single" w:sz="2" w:space="0" w:color="000000"/>
               <w:bottom w:val="single" w:sz="2" w:space="0" w:color="000000"/>
@@ -4158,7 +4162,7 @@
         <w:trPr/>
         <w:tc>
           <w:tcPr>
-            <w:tcW w:w="1107" w:type="dxa"/>
+            <w:tcW w:w="1106" w:type="dxa"/>
             <w:tcBorders>
               <w:left w:val="single" w:sz="2" w:space="0" w:color="000000"/>
               <w:bottom w:val="single" w:sz="2" w:space="0" w:color="000000"/>
@@ -4178,7 +4182,7 @@
         </w:tc>
         <w:tc>
           <w:tcPr>
-            <w:tcW w:w="1916" w:type="dxa"/>
+            <w:tcW w:w="1917" w:type="dxa"/>
             <w:tcBorders>
               <w:left w:val="single" w:sz="2" w:space="0" w:color="000000"/>
               <w:bottom w:val="single" w:sz="2" w:space="0" w:color="000000"/>
@@ -4242,7 +4246,7 @@
         <w:trPr/>
         <w:tc>
           <w:tcPr>
-            <w:tcW w:w="1107" w:type="dxa"/>
+            <w:tcW w:w="1106" w:type="dxa"/>
             <w:tcBorders>
               <w:left w:val="single" w:sz="2" w:space="0" w:color="000000"/>
               <w:bottom w:val="single" w:sz="2" w:space="0" w:color="000000"/>
@@ -4266,7 +4270,7 @@
         </w:tc>
         <w:tc>
           <w:tcPr>
-            <w:tcW w:w="1916" w:type="dxa"/>
+            <w:tcW w:w="1917" w:type="dxa"/>
             <w:tcBorders>
               <w:left w:val="single" w:sz="2" w:space="0" w:color="000000"/>
               <w:bottom w:val="single" w:sz="2" w:space="0" w:color="000000"/>
@@ -4361,8 +4365,8 @@
         <w:tblLook w:firstRow="1" w:noVBand="1" w:lastRow="0" w:firstColumn="1" w:lastColumn="0" w:noHBand="0" w:val="04a0"/>
       </w:tblPr>
       <w:tblGrid>
-        <w:gridCol w:w="1107"/>
-        <w:gridCol w:w="1916"/>
+        <w:gridCol w:w="1106"/>
+        <w:gridCol w:w="1917"/>
         <w:gridCol w:w="4418"/>
         <w:gridCol w:w="1971"/>
       </w:tblGrid>
@@ -4370,7 +4374,7 @@
         <w:trPr/>
         <w:tc>
           <w:tcPr>
-            <w:tcW w:w="1107" w:type="dxa"/>
+            <w:tcW w:w="1106" w:type="dxa"/>
             <w:tcBorders>
               <w:top w:val="single" w:sz="2" w:space="0" w:color="000000"/>
               <w:left w:val="single" w:sz="2" w:space="0" w:color="000000"/>
@@ -4391,7 +4395,7 @@
         </w:tc>
         <w:tc>
           <w:tcPr>
-            <w:tcW w:w="1916" w:type="dxa"/>
+            <w:tcW w:w="1917" w:type="dxa"/>
             <w:tcBorders>
               <w:top w:val="single" w:sz="2" w:space="0" w:color="000000"/>
               <w:left w:val="single" w:sz="2" w:space="0" w:color="000000"/>
@@ -4460,7 +4464,7 @@
         </w:trPr>
         <w:tc>
           <w:tcPr>
-            <w:tcW w:w="1107" w:type="dxa"/>
+            <w:tcW w:w="1106" w:type="dxa"/>
             <w:tcBorders>
               <w:left w:val="single" w:sz="2" w:space="0" w:color="000000"/>
               <w:bottom w:val="single" w:sz="2" w:space="0" w:color="000000"/>
@@ -4480,7 +4484,7 @@
         </w:tc>
         <w:tc>
           <w:tcPr>
-            <w:tcW w:w="1916" w:type="dxa"/>
+            <w:tcW w:w="1917" w:type="dxa"/>
             <w:tcBorders>
               <w:left w:val="single" w:sz="2" w:space="0" w:color="000000"/>
               <w:bottom w:val="single" w:sz="2" w:space="0" w:color="000000"/>
@@ -4544,7 +4548,7 @@
         <w:trPr/>
         <w:tc>
           <w:tcPr>
-            <w:tcW w:w="1107" w:type="dxa"/>
+            <w:tcW w:w="1106" w:type="dxa"/>
             <w:tcBorders>
               <w:left w:val="single" w:sz="2" w:space="0" w:color="000000"/>
               <w:bottom w:val="single" w:sz="2" w:space="0" w:color="000000"/>
@@ -4564,7 +4568,7 @@
         </w:tc>
         <w:tc>
           <w:tcPr>
-            <w:tcW w:w="1916" w:type="dxa"/>
+            <w:tcW w:w="1917" w:type="dxa"/>
             <w:tcBorders>
               <w:left w:val="single" w:sz="2" w:space="0" w:color="000000"/>
               <w:bottom w:val="single" w:sz="2" w:space="0" w:color="000000"/>
@@ -4628,7 +4632,7 @@
         <w:trPr/>
         <w:tc>
           <w:tcPr>
-            <w:tcW w:w="1107" w:type="dxa"/>
+            <w:tcW w:w="1106" w:type="dxa"/>
             <w:tcBorders>
               <w:left w:val="single" w:sz="2" w:space="0" w:color="000000"/>
               <w:bottom w:val="single" w:sz="2" w:space="0" w:color="000000"/>
@@ -4652,7 +4656,7 @@
         </w:tc>
         <w:tc>
           <w:tcPr>
-            <w:tcW w:w="1916" w:type="dxa"/>
+            <w:tcW w:w="1917" w:type="dxa"/>
             <w:tcBorders>
               <w:left w:val="single" w:sz="2" w:space="0" w:color="000000"/>
               <w:bottom w:val="single" w:sz="2" w:space="0" w:color="000000"/>
@@ -4716,7 +4720,7 @@
         <w:trPr/>
         <w:tc>
           <w:tcPr>
-            <w:tcW w:w="1107" w:type="dxa"/>
+            <w:tcW w:w="1106" w:type="dxa"/>
             <w:tcBorders>
               <w:left w:val="single" w:sz="2" w:space="0" w:color="000000"/>
               <w:bottom w:val="single" w:sz="2" w:space="0" w:color="000000"/>
@@ -4740,7 +4744,7 @@
         </w:tc>
         <w:tc>
           <w:tcPr>
-            <w:tcW w:w="1916" w:type="dxa"/>
+            <w:tcW w:w="1917" w:type="dxa"/>
             <w:tcBorders>
               <w:left w:val="single" w:sz="2" w:space="0" w:color="000000"/>
               <w:bottom w:val="single" w:sz="2" w:space="0" w:color="000000"/>
@@ -5072,11 +5076,7 @@
             </w:pPr>
             <w:r>
               <w:rPr/>
-              <w:t>Title</w:t>
-            </w:r>
-            <w:r>
-              <w:rPr/>
-              <w:t xml:space="preserve"> of the selected note</w:t>
+              <w:t>Title of the selected note</w:t>
             </w:r>
           </w:p>
         </w:tc>
@@ -7662,11 +7662,7 @@
       </w:pPr>
       <w:r>
         <w:rPr/>
-        <w:t>Status</w:t>
-      </w:r>
-      <w:r>
-        <w:rPr/>
-        <w:t>*</w:t>
+        <w:t>Status*</w:t>
       </w:r>
     </w:p>
     <w:p>
@@ -7846,11 +7842,7 @@
             </w:pPr>
             <w:r>
               <w:rPr/>
-              <w:t xml:space="preserve">The id </w:t>
-            </w:r>
-            <w:r>
-              <w:rPr/>
-              <w:t>of the status</w:t>
+              <w:t>The id of the status</w:t>
             </w:r>
           </w:p>
         </w:tc>
@@ -8020,11 +8012,7 @@
             </w:pPr>
             <w:r>
               <w:rPr/>
-              <w:t xml:space="preserve">Brief description of the selected </w:t>
-            </w:r>
-            <w:r>
-              <w:rPr/>
-              <w:t>status</w:t>
+              <w:t>Brief description of the selected status</w:t>
             </w:r>
           </w:p>
         </w:tc>
@@ -8110,11 +8098,7 @@
             </w:pPr>
             <w:r>
               <w:rPr/>
-              <w:t xml:space="preserve">The color code for the selected </w:t>
-            </w:r>
-            <w:r>
-              <w:rPr/>
-              <w:t>status</w:t>
+              <w:t>The color code for the selected status</w:t>
             </w:r>
           </w:p>
         </w:tc>
@@ -8352,7 +8336,7 @@
           <w:b/>
           <w:bCs/>
         </w:rPr>
-        <w:t>Asset Alert</w:t>
+        <w:t>Fleetwise</w:t>
       </w:r>
     </w:p>
     <w:p>

</xml_diff>